<commit_message>
added meeting minutes 2-18
</commit_message>
<xml_diff>
--- a/class_documents/meeting_minutes/2-11_class_minutes.docx
+++ b/class_documents/meeting_minutes/2-11_class_minutes.docx
@@ -28,39 +28,37 @@
           <w:sz w:val="24"/>
           <w:u w:val="single"/>
         </w:rPr>
-        <w:t xml:space="preserve">Project </w:t>
-      </w:r>
-      <w:proofErr w:type="gramStart"/>
+        <w:t>Project 13  Meeting Minutes</w:t>
+      </w:r>
+    </w:p>
+    <w:p>
+      <w:pPr>
+        <w:contextualSpacing w:val="0"/>
+        <w:jc w:val="center"/>
+      </w:pPr>
       <w:r>
         <w:rPr>
           <w:b/>
           <w:sz w:val="24"/>
           <w:u w:val="single"/>
         </w:rPr>
-        <w:t>13  Meeting</w:t>
-      </w:r>
-      <w:proofErr w:type="gramEnd"/>
+        <w:t>Week 3 (02/0</w:t>
+      </w:r>
       <w:r>
         <w:rPr>
           <w:b/>
           <w:sz w:val="24"/>
           <w:u w:val="single"/>
         </w:rPr>
-        <w:t xml:space="preserve"> Minutes</w:t>
-      </w:r>
-    </w:p>
-    <w:p>
-      <w:pPr>
-        <w:contextualSpacing w:val="0"/>
-        <w:jc w:val="center"/>
-      </w:pPr>
+        <w:t>9</w:t>
+      </w:r>
       <w:r>
         <w:rPr>
           <w:b/>
           <w:sz w:val="24"/>
           <w:u w:val="single"/>
         </w:rPr>
-        <w:t>Week 3 (02/0</w:t>
+        <w:t xml:space="preserve"> - 02/</w:t>
       </w:r>
       <w:r>
         <w:rPr>
@@ -68,7 +66,7 @@
           <w:sz w:val="24"/>
           <w:u w:val="single"/>
         </w:rPr>
-        <w:t>9</w:t>
+        <w:t>15</w:t>
       </w:r>
       <w:r>
         <w:rPr>
@@ -76,44 +74,76 @@
           <w:sz w:val="24"/>
           <w:u w:val="single"/>
         </w:rPr>
-        <w:t xml:space="preserve"> - 02/</w:t>
-      </w:r>
+        <w:t xml:space="preserve">)  </w:t>
+      </w:r>
+    </w:p>
+    <w:p>
+      <w:pPr>
+        <w:contextualSpacing w:val="0"/>
+      </w:pPr>
+    </w:p>
+    <w:p>
+      <w:pPr>
+        <w:contextualSpacing w:val="0"/>
+      </w:pPr>
+    </w:p>
+    <w:p>
+      <w:pPr>
+        <w:contextualSpacing w:val="0"/>
+      </w:pPr>
+    </w:p>
+    <w:p>
+      <w:pPr>
+        <w:contextualSpacing w:val="0"/>
+      </w:pPr>
+    </w:p>
+    <w:p>
+      <w:pPr>
+        <w:contextualSpacing w:val="0"/>
+      </w:pPr>
       <w:r>
         <w:rPr>
           <w:b/>
           <w:sz w:val="24"/>
-          <w:u w:val="single"/>
-        </w:rPr>
-        <w:t>15</w:t>
-      </w:r>
+        </w:rPr>
+        <w:t>Date and Time:</w:t>
+      </w:r>
+      <w:r>
+        <w:rPr>
+          <w:sz w:val="24"/>
+        </w:rPr>
+        <w:t xml:space="preserve">  Wednesday February </w:t>
+      </w:r>
+      <w:r>
+        <w:rPr>
+          <w:sz w:val="24"/>
+        </w:rPr>
+        <w:t>11</w:t>
+      </w:r>
+      <w:r>
+        <w:rPr>
+          <w:sz w:val="24"/>
+        </w:rPr>
+        <w:t>, 2015 8:30 PM</w:t>
+      </w:r>
+    </w:p>
+    <w:p>
+      <w:pPr>
+        <w:contextualSpacing w:val="0"/>
+      </w:pPr>
       <w:r>
         <w:rPr>
           <w:b/>
           <w:sz w:val="24"/>
-          <w:u w:val="single"/>
-        </w:rPr>
-        <w:t xml:space="preserve">)  </w:t>
-      </w:r>
-    </w:p>
-    <w:p>
-      <w:pPr>
-        <w:contextualSpacing w:val="0"/>
-      </w:pPr>
-    </w:p>
-    <w:p>
-      <w:pPr>
-        <w:contextualSpacing w:val="0"/>
-      </w:pPr>
-    </w:p>
-    <w:p>
-      <w:pPr>
-        <w:contextualSpacing w:val="0"/>
-      </w:pPr>
-    </w:p>
-    <w:p>
-      <w:pPr>
-        <w:contextualSpacing w:val="0"/>
-      </w:pPr>
+        </w:rPr>
+        <w:t>Place</w:t>
+      </w:r>
+      <w:r>
+        <w:rPr>
+          <w:sz w:val="24"/>
+        </w:rPr>
+        <w:t>: BU EPC 204</w:t>
+      </w:r>
     </w:p>
     <w:p>
       <w:pPr>
@@ -124,75 +154,13 @@
           <w:b/>
           <w:sz w:val="24"/>
         </w:rPr>
-        <w:t>Date and Time:</w:t>
-      </w:r>
-      <w:r>
-        <w:rPr>
-          <w:sz w:val="24"/>
-        </w:rPr>
-        <w:t xml:space="preserve">  Wednesday February </w:t>
-      </w:r>
-      <w:r>
-        <w:rPr>
-          <w:sz w:val="24"/>
-        </w:rPr>
-        <w:t>11</w:t>
-      </w:r>
-      <w:r>
-        <w:rPr>
-          <w:sz w:val="24"/>
-        </w:rPr>
-        <w:t>, 2015 8:30 PM</w:t>
-      </w:r>
-    </w:p>
-    <w:p>
-      <w:pPr>
-        <w:contextualSpacing w:val="0"/>
-      </w:pPr>
-      <w:r>
-        <w:rPr>
-          <w:b/>
-          <w:sz w:val="24"/>
-        </w:rPr>
-        <w:t>Place</w:t>
-      </w:r>
-      <w:r>
-        <w:rPr>
-          <w:sz w:val="24"/>
-        </w:rPr>
-        <w:t>: BU EPC 204</w:t>
-      </w:r>
-    </w:p>
-    <w:p>
-      <w:pPr>
-        <w:contextualSpacing w:val="0"/>
-      </w:pPr>
-      <w:r>
-        <w:rPr>
-          <w:b/>
-          <w:sz w:val="24"/>
-        </w:rPr>
         <w:t>Participants:</w:t>
       </w:r>
       <w:r>
         <w:rPr>
           <w:sz w:val="24"/>
         </w:rPr>
-        <w:t xml:space="preserve"> Joshua </w:t>
-      </w:r>
-      <w:proofErr w:type="spellStart"/>
-      <w:r>
-        <w:rPr>
-          <w:sz w:val="24"/>
-        </w:rPr>
-        <w:t>Darrieulat</w:t>
-      </w:r>
-      <w:proofErr w:type="spellEnd"/>
-      <w:r>
-        <w:rPr>
-          <w:sz w:val="24"/>
-        </w:rPr>
-        <w:t>, Samer Abu-Nasser, Chun Kai</w:t>
+        <w:t xml:space="preserve"> Joshua Darrieulat, Samer Abu-Nasser, Chun Kai</w:t>
       </w:r>
       <w:r>
         <w:rPr>
@@ -210,49 +178,13 @@
         <w:rPr>
           <w:sz w:val="24"/>
         </w:rPr>
-        <w:t xml:space="preserve">), Lin-Kei Tseng (Ted), Jerrold </w:t>
-      </w:r>
-      <w:proofErr w:type="spellStart"/>
-      <w:r>
-        <w:rPr>
-          <w:sz w:val="24"/>
-        </w:rPr>
-        <w:t>Ansman</w:t>
-      </w:r>
-      <w:proofErr w:type="spellEnd"/>
-      <w:r>
-        <w:rPr>
-          <w:sz w:val="24"/>
-        </w:rPr>
-        <w:t xml:space="preserve">, </w:t>
-      </w:r>
-      <w:proofErr w:type="spellStart"/>
-      <w:r>
-        <w:rPr>
-          <w:sz w:val="24"/>
-        </w:rPr>
-        <w:t>Ya-Lan</w:t>
-      </w:r>
-      <w:proofErr w:type="spellEnd"/>
-      <w:r>
-        <w:rPr>
-          <w:sz w:val="24"/>
-        </w:rPr>
-        <w:t xml:space="preserve"> </w:t>
-      </w:r>
-      <w:proofErr w:type="spellStart"/>
-      <w:r>
-        <w:rPr>
-          <w:sz w:val="24"/>
-        </w:rPr>
-        <w:t>Tsao</w:t>
-      </w:r>
-      <w:proofErr w:type="spellEnd"/>
-      <w:r>
-        <w:rPr>
-          <w:sz w:val="24"/>
-        </w:rPr>
-        <w:t xml:space="preserve"> (Amy)</w:t>
+        <w:t>), Lin-Kei Tseng (Ted), Jerrold Ansman</w:t>
+      </w:r>
+      <w:r>
+        <w:rPr>
+          <w:sz w:val="24"/>
+        </w:rPr>
+        <w:t>, Ya-Lan Tsao (Amy)</w:t>
       </w:r>
       <w:r>
         <w:rPr>
@@ -303,28 +235,42 @@
       <w:pPr>
         <w:contextualSpacing w:val="0"/>
       </w:pPr>
-      <w:proofErr w:type="gramStart"/>
       <w:r>
         <w:rPr>
           <w:b/>
           <w:sz w:val="24"/>
         </w:rPr>
-        <w:t>Minutes</w:t>
-      </w:r>
-      <w:proofErr w:type="gramEnd"/>
+        <w:t xml:space="preserve">Minutes taker: </w:t>
+      </w:r>
+      <w:r>
+        <w:rPr>
+          <w:sz w:val="24"/>
+        </w:rPr>
+        <w:t>Samer Abu-Nasser</w:t>
+      </w:r>
+    </w:p>
+    <w:p>
+      <w:pPr>
+        <w:contextualSpacing w:val="0"/>
+      </w:pPr>
       <w:r>
         <w:rPr>
           <w:b/>
           <w:sz w:val="24"/>
         </w:rPr>
-        <w:t xml:space="preserve"> taker: </w:t>
-      </w:r>
-      <w:r>
-        <w:rPr>
-          <w:sz w:val="24"/>
-        </w:rPr>
-        <w:t>Samer Abu-Nasser</w:t>
-      </w:r>
+        <w:t>Timekeeper:</w:t>
+      </w:r>
+      <w:r>
+        <w:rPr>
+          <w:sz w:val="24"/>
+        </w:rPr>
+        <w:t xml:space="preserve"> Samer Abu-Nasser</w:t>
+      </w:r>
+    </w:p>
+    <w:p>
+      <w:pPr>
+        <w:contextualSpacing w:val="0"/>
+      </w:pPr>
     </w:p>
     <w:p>
       <w:pPr>
@@ -335,36 +281,21 @@
           <w:b/>
           <w:sz w:val="24"/>
         </w:rPr>
-        <w:t>Timekeeper:</w:t>
-      </w:r>
-      <w:r>
-        <w:rPr>
-          <w:sz w:val="24"/>
-        </w:rPr>
-        <w:t xml:space="preserve"> Samer Abu-Nasser</w:t>
-      </w:r>
-    </w:p>
-    <w:p>
-      <w:pPr>
-        <w:contextualSpacing w:val="0"/>
-      </w:pPr>
-    </w:p>
-    <w:p>
-      <w:pPr>
-        <w:contextualSpacing w:val="0"/>
-      </w:pPr>
-      <w:r>
-        <w:rPr>
-          <w:b/>
-          <w:sz w:val="24"/>
-        </w:rPr>
         <w:t xml:space="preserve">Purpose: </w:t>
       </w:r>
       <w:r>
         <w:rPr>
           <w:sz w:val="24"/>
         </w:rPr>
-        <w:t>Introductions &amp; General Discussion</w:t>
+        <w:t>Kick-off first iteration t</w:t>
+      </w:r>
+      <w:bookmarkStart w:id="0" w:name="_GoBack"/>
+      <w:bookmarkEnd w:id="0"/>
+      <w:r>
+        <w:rPr>
+          <w:sz w:val="24"/>
+        </w:rPr>
+        <w:t>asks and review progress</w:t>
       </w:r>
     </w:p>
     <w:p>
@@ -672,8 +603,6 @@
         </w:rPr>
         <w:t>requirements</w:t>
       </w:r>
-      <w:bookmarkStart w:id="0" w:name="_GoBack"/>
-      <w:bookmarkEnd w:id="0"/>
       <w:r>
         <w:rPr>
           <w:sz w:val="24"/>

</xml_diff>